<commit_message>
hotfix: Table of Contents
</commit_message>
<xml_diff>
--- a/Final/Kiểm thử phần mềm - Nhóm 8 - 72DCTT24.docx
+++ b/Final/Kiểm thử phần mềm - Nhóm 8 - 72DCTT24.docx
@@ -1535,7 +1535,7 @@
           <w:numId w:val="0"/>
         </w:numPr>
       </w:pPr>
-      <w:bookmarkStart w:id="0" w:name="_Toc169428174"/>
+      <w:bookmarkStart w:id="0" w:name="_Toc171664488"/>
       <w:r>
         <w:lastRenderedPageBreak/>
         <w:t>NHẬN XÉT VÀ ĐÁNH GIÁ</w:t>
@@ -1833,7 +1833,7 @@
           <w:numId w:val="0"/>
         </w:numPr>
       </w:pPr>
-      <w:bookmarkStart w:id="1" w:name="_Toc169428175"/>
+      <w:bookmarkStart w:id="1" w:name="_Toc171664489"/>
       <w:r>
         <w:lastRenderedPageBreak/>
         <w:t>MỤC LỤC</w:t>
@@ -1862,7 +1862,7 @@
       <w:r>
         <w:fldChar w:fldCharType="separate"/>
       </w:r>
-      <w:hyperlink w:anchor="_Toc169428174" w:history="1">
+      <w:hyperlink w:anchor="_Toc171664488" w:history="1">
         <w:r>
           <w:rPr>
             <w:rStyle w:val="Hyperlink"/>
@@ -1889,7 +1889,7 @@
             <w:noProof/>
             <w:webHidden/>
           </w:rPr>
-          <w:instrText xml:space="preserve"> PAGEREF _Toc169428174 \h </w:instrText>
+          <w:instrText xml:space="preserve"> PAGEREF _Toc171664488 \h </w:instrText>
         </w:r>
         <w:r>
           <w:rPr>
@@ -1933,7 +1933,7 @@
           <w14:ligatures w14:val="standardContextual"/>
         </w:rPr>
       </w:pPr>
-      <w:hyperlink w:anchor="_Toc169428175" w:history="1">
+      <w:hyperlink w:anchor="_Toc171664489" w:history="1">
         <w:r>
           <w:rPr>
             <w:rStyle w:val="Hyperlink"/>
@@ -1960,7 +1960,7 @@
             <w:noProof/>
             <w:webHidden/>
           </w:rPr>
-          <w:instrText xml:space="preserve"> PAGEREF _Toc169428175 \h </w:instrText>
+          <w:instrText xml:space="preserve"> PAGEREF _Toc171664489 \h </w:instrText>
         </w:r>
         <w:r>
           <w:rPr>
@@ -2004,7 +2004,7 @@
           <w14:ligatures w14:val="standardContextual"/>
         </w:rPr>
       </w:pPr>
-      <w:hyperlink w:anchor="_Toc169428176" w:history="1">
+      <w:hyperlink w:anchor="_Toc171664490" w:history="1">
         <w:r>
           <w:rPr>
             <w:rStyle w:val="Hyperlink"/>
@@ -2031,7 +2031,7 @@
             <w:noProof/>
             <w:webHidden/>
           </w:rPr>
-          <w:instrText xml:space="preserve"> PAGEREF _Toc169428176 \h </w:instrText>
+          <w:instrText xml:space="preserve"> PAGEREF _Toc171664490 \h </w:instrText>
         </w:r>
         <w:r>
           <w:rPr>
@@ -2075,7 +2075,7 @@
           <w14:ligatures w14:val="standardContextual"/>
         </w:rPr>
       </w:pPr>
-      <w:hyperlink w:anchor="_Toc169428177" w:history="1">
+      <w:hyperlink w:anchor="_Toc171664491" w:history="1">
         <w:r>
           <w:rPr>
             <w:rStyle w:val="Hyperlink"/>
@@ -2102,7 +2102,7 @@
             <w:noProof/>
             <w:webHidden/>
           </w:rPr>
-          <w:instrText xml:space="preserve"> PAGEREF _Toc169428177 \h </w:instrText>
+          <w:instrText xml:space="preserve"> PAGEREF _Toc171664491 \h </w:instrText>
         </w:r>
         <w:r>
           <w:rPr>
@@ -2146,7 +2146,7 @@
           <w14:ligatures w14:val="standardContextual"/>
         </w:rPr>
       </w:pPr>
-      <w:hyperlink w:anchor="_Toc169428178" w:history="1">
+      <w:hyperlink w:anchor="_Toc171664492" w:history="1">
         <w:r>
           <w:rPr>
             <w:rStyle w:val="Hyperlink"/>
@@ -2173,7 +2173,7 @@
             <w:noProof/>
             <w:webHidden/>
           </w:rPr>
-          <w:instrText xml:space="preserve"> PAGEREF _Toc169428178 \h </w:instrText>
+          <w:instrText xml:space="preserve"> PAGEREF _Toc171664492 \h </w:instrText>
         </w:r>
         <w:r>
           <w:rPr>
@@ -2217,7 +2217,7 @@
           <w14:ligatures w14:val="standardContextual"/>
         </w:rPr>
       </w:pPr>
-      <w:hyperlink w:anchor="_Toc169428179" w:history="1">
+      <w:hyperlink w:anchor="_Toc171664493" w:history="1">
         <w:r>
           <w:rPr>
             <w:rStyle w:val="Hyperlink"/>
@@ -2244,7 +2244,7 @@
             <w:noProof/>
             <w:webHidden/>
           </w:rPr>
-          <w:instrText xml:space="preserve"> PAGEREF _Toc169428179 \h </w:instrText>
+          <w:instrText xml:space="preserve"> PAGEREF _Toc171664493 \h </w:instrText>
         </w:r>
         <w:r>
           <w:rPr>
@@ -2277,76 +2277,6 @@
     </w:p>
     <w:p>
       <w:pPr>
-        <w:pStyle w:val="TOC2"/>
-        <w:tabs>
-          <w:tab w:val="right" w:leader="dot" w:pos="9062"/>
-        </w:tabs>
-        <w:rPr>
-          <w:rFonts w:asciiTheme="minorHAnsi" w:hAnsiTheme="minorHAnsi" w:cstheme="minorBidi"/>
-          <w:b w:val="0"/>
-          <w:noProof/>
-          <w:kern w:val="2"/>
-          <w:sz w:val="24"/>
-          <w:lang w:eastAsia="en-US"/>
-          <w14:ligatures w14:val="standardContextual"/>
-        </w:rPr>
-      </w:pPr>
-      <w:hyperlink w:anchor="_Toc169428180" w:history="1">
-        <w:r>
-          <w:rPr>
-            <w:rStyle w:val="Hyperlink"/>
-            <w:noProof/>
-          </w:rPr>
-          <w:t>1.1. Đặt vấn đề</w:t>
-        </w:r>
-        <w:r>
-          <w:rPr>
-            <w:noProof/>
-            <w:webHidden/>
-          </w:rPr>
-          <w:tab/>
-        </w:r>
-        <w:r>
-          <w:rPr>
-            <w:noProof/>
-            <w:webHidden/>
-          </w:rPr>
-          <w:fldChar w:fldCharType="begin"/>
-        </w:r>
-        <w:r>
-          <w:rPr>
-            <w:noProof/>
-            <w:webHidden/>
-          </w:rPr>
-          <w:instrText xml:space="preserve"> PAGEREF _Toc169428180 \h </w:instrText>
-        </w:r>
-        <w:r>
-          <w:rPr>
-            <w:noProof/>
-            <w:webHidden/>
-          </w:rPr>
-          <w:fldChar w:fldCharType="separate"/>
-        </w:r>
-        <w:r>
-          <w:rPr>
-            <w:b w:val="0"/>
-            <w:bCs/>
-            <w:noProof/>
-            <w:webHidden/>
-          </w:rPr>
-          <w:t>Error! Bookmark not defined.</w:t>
-        </w:r>
-        <w:r>
-          <w:rPr>
-            <w:noProof/>
-            <w:webHidden/>
-          </w:rPr>
-          <w:fldChar w:fldCharType="end"/>
-        </w:r>
-      </w:hyperlink>
-    </w:p>
-    <w:p>
-      <w:pPr>
         <w:pStyle w:val="TOC1"/>
         <w:rPr>
           <w:rFonts w:asciiTheme="minorHAnsi" w:hAnsiTheme="minorHAnsi" w:cstheme="minorBidi"/>
@@ -2358,7 +2288,7 @@
           <w14:ligatures w14:val="standardContextual"/>
         </w:rPr>
       </w:pPr>
-      <w:hyperlink w:anchor="_Toc169428181" w:history="1">
+      <w:hyperlink w:anchor="_Toc171664494" w:history="1">
         <w:r>
           <w:rPr>
             <w:rStyle w:val="Hyperlink"/>
@@ -2385,7 +2315,7 @@
             <w:noProof/>
             <w:webHidden/>
           </w:rPr>
-          <w:instrText xml:space="preserve"> PAGEREF _Toc169428181 \h </w:instrText>
+          <w:instrText xml:space="preserve"> PAGEREF _Toc171664494 \h </w:instrText>
         </w:r>
         <w:r>
           <w:rPr>
@@ -2432,7 +2362,7 @@
           <w14:ligatures w14:val="standardContextual"/>
         </w:rPr>
       </w:pPr>
-      <w:hyperlink w:anchor="_Toc169428182" w:history="1">
+      <w:hyperlink w:anchor="_Toc171664495" w:history="1">
         <w:r>
           <w:rPr>
             <w:rStyle w:val="Hyperlink"/>
@@ -2459,7 +2389,7 @@
             <w:noProof/>
             <w:webHidden/>
           </w:rPr>
-          <w:instrText xml:space="preserve"> PAGEREF _Toc169428182 \h </w:instrText>
+          <w:instrText xml:space="preserve"> PAGEREF _Toc171664495 \h </w:instrText>
         </w:r>
         <w:r>
           <w:rPr>
@@ -2505,7 +2435,7 @@
           <w14:ligatures w14:val="standardContextual"/>
         </w:rPr>
       </w:pPr>
-      <w:hyperlink w:anchor="_Toc169428183" w:history="1">
+      <w:hyperlink w:anchor="_Toc171664496" w:history="1">
         <w:r>
           <w:rPr>
             <w:rStyle w:val="Hyperlink"/>
@@ -2532,7 +2462,7 @@
             <w:noProof/>
             <w:webHidden/>
           </w:rPr>
-          <w:instrText xml:space="preserve"> PAGEREF _Toc169428183 \h </w:instrText>
+          <w:instrText xml:space="preserve"> PAGEREF _Toc171664496 \h </w:instrText>
         </w:r>
         <w:r>
           <w:rPr>
@@ -2578,7 +2508,7 @@
           <w14:ligatures w14:val="standardContextual"/>
         </w:rPr>
       </w:pPr>
-      <w:hyperlink w:anchor="_Toc169428184" w:history="1">
+      <w:hyperlink w:anchor="_Toc171664497" w:history="1">
         <w:r>
           <w:rPr>
             <w:rStyle w:val="Hyperlink"/>
@@ -2605,7 +2535,7 @@
             <w:noProof/>
             <w:webHidden/>
           </w:rPr>
-          <w:instrText xml:space="preserve"> PAGEREF _Toc169428184 \h </w:instrText>
+          <w:instrText xml:space="preserve"> PAGEREF _Toc171664497 \h </w:instrText>
         </w:r>
         <w:r>
           <w:rPr>
@@ -2652,7 +2582,7 @@
           <w14:ligatures w14:val="standardContextual"/>
         </w:rPr>
       </w:pPr>
-      <w:hyperlink w:anchor="_Toc169428185" w:history="1">
+      <w:hyperlink w:anchor="_Toc171664498" w:history="1">
         <w:r>
           <w:rPr>
             <w:rStyle w:val="Hyperlink"/>
@@ -2679,7 +2609,7 @@
             <w:noProof/>
             <w:webHidden/>
           </w:rPr>
-          <w:instrText xml:space="preserve"> PAGEREF _Toc169428185 \h </w:instrText>
+          <w:instrText xml:space="preserve"> PAGEREF _Toc171664498 \h </w:instrText>
         </w:r>
         <w:r>
           <w:rPr>
@@ -2723,7 +2653,7 @@
           <w14:ligatures w14:val="standardContextual"/>
         </w:rPr>
       </w:pPr>
-      <w:hyperlink w:anchor="_Toc169428186" w:history="1">
+      <w:hyperlink w:anchor="_Toc171664499" w:history="1">
         <w:r>
           <w:rPr>
             <w:rStyle w:val="Hyperlink"/>
@@ -2750,7 +2680,7 @@
             <w:noProof/>
             <w:webHidden/>
           </w:rPr>
-          <w:instrText xml:space="preserve"> PAGEREF _Toc169428186 \h </w:instrText>
+          <w:instrText xml:space="preserve"> PAGEREF _Toc171664499 \h </w:instrText>
         </w:r>
         <w:r>
           <w:rPr>
@@ -2797,7 +2727,7 @@
           <w14:ligatures w14:val="standardContextual"/>
         </w:rPr>
       </w:pPr>
-      <w:hyperlink w:anchor="_Toc169428187" w:history="1">
+      <w:hyperlink w:anchor="_Toc171664500" w:history="1">
         <w:r>
           <w:rPr>
             <w:rStyle w:val="Hyperlink"/>
@@ -2824,7 +2754,7 @@
             <w:noProof/>
             <w:webHidden/>
           </w:rPr>
-          <w:instrText xml:space="preserve"> PAGEREF _Toc169428187 \h </w:instrText>
+          <w:instrText xml:space="preserve"> PAGEREF _Toc171664500 \h </w:instrText>
         </w:r>
         <w:r>
           <w:rPr>
@@ -2870,7 +2800,7 @@
           <w14:ligatures w14:val="standardContextual"/>
         </w:rPr>
       </w:pPr>
-      <w:hyperlink w:anchor="_Toc169428188" w:history="1">
+      <w:hyperlink w:anchor="_Toc171664501" w:history="1">
         <w:r>
           <w:rPr>
             <w:rStyle w:val="Hyperlink"/>
@@ -2897,7 +2827,7 @@
             <w:noProof/>
             <w:webHidden/>
           </w:rPr>
-          <w:instrText xml:space="preserve"> PAGEREF _Toc169428188 \h </w:instrText>
+          <w:instrText xml:space="preserve"> PAGEREF _Toc171664501 \h </w:instrText>
         </w:r>
         <w:r>
           <w:rPr>
@@ -2943,7 +2873,7 @@
           <w14:ligatures w14:val="standardContextual"/>
         </w:rPr>
       </w:pPr>
-      <w:hyperlink w:anchor="_Toc169428189" w:history="1">
+      <w:hyperlink w:anchor="_Toc171664502" w:history="1">
         <w:r>
           <w:rPr>
             <w:rStyle w:val="Hyperlink"/>
@@ -2970,7 +2900,7 @@
             <w:noProof/>
             <w:webHidden/>
           </w:rPr>
-          <w:instrText xml:space="preserve"> PAGEREF _Toc169428189 \h </w:instrText>
+          <w:instrText xml:space="preserve"> PAGEREF _Toc171664502 \h </w:instrText>
         </w:r>
         <w:r>
           <w:rPr>
@@ -3016,7 +2946,7 @@
           <w14:ligatures w14:val="standardContextual"/>
         </w:rPr>
       </w:pPr>
-      <w:hyperlink w:anchor="_Toc169428190" w:history="1">
+      <w:hyperlink w:anchor="_Toc171664503" w:history="1">
         <w:r>
           <w:rPr>
             <w:rStyle w:val="Hyperlink"/>
@@ -3043,7 +2973,7 @@
             <w:noProof/>
             <w:webHidden/>
           </w:rPr>
-          <w:instrText xml:space="preserve"> PAGEREF _Toc169428190 \h </w:instrText>
+          <w:instrText xml:space="preserve"> PAGEREF _Toc171664503 \h </w:instrText>
         </w:r>
         <w:r>
           <w:rPr>
@@ -3089,7 +3019,7 @@
           <w14:ligatures w14:val="standardContextual"/>
         </w:rPr>
       </w:pPr>
-      <w:hyperlink w:anchor="_Toc169428191" w:history="1">
+      <w:hyperlink w:anchor="_Toc171664504" w:history="1">
         <w:r>
           <w:rPr>
             <w:rStyle w:val="Hyperlink"/>
@@ -3116,7 +3046,7 @@
             <w:noProof/>
             <w:webHidden/>
           </w:rPr>
-          <w:instrText xml:space="preserve"> PAGEREF _Toc169428191 \h </w:instrText>
+          <w:instrText xml:space="preserve"> PAGEREF _Toc171664504 \h </w:instrText>
         </w:r>
         <w:r>
           <w:rPr>
@@ -3163,7 +3093,7 @@
           <w14:ligatures w14:val="standardContextual"/>
         </w:rPr>
       </w:pPr>
-      <w:hyperlink w:anchor="_Toc169428192" w:history="1">
+      <w:hyperlink w:anchor="_Toc171664505" w:history="1">
         <w:r>
           <w:rPr>
             <w:rStyle w:val="Hyperlink"/>
@@ -3190,7 +3120,7 @@
             <w:noProof/>
             <w:webHidden/>
           </w:rPr>
-          <w:instrText xml:space="preserve"> PAGEREF _Toc169428192 \h </w:instrText>
+          <w:instrText xml:space="preserve"> PAGEREF _Toc171664505 \h </w:instrText>
         </w:r>
         <w:r>
           <w:rPr>
@@ -3236,7 +3166,7 @@
           <w14:ligatures w14:val="standardContextual"/>
         </w:rPr>
       </w:pPr>
-      <w:hyperlink w:anchor="_Toc169428193" w:history="1">
+      <w:hyperlink w:anchor="_Toc171664506" w:history="1">
         <w:r>
           <w:rPr>
             <w:rStyle w:val="Hyperlink"/>
@@ -3263,7 +3193,7 @@
             <w:noProof/>
             <w:webHidden/>
           </w:rPr>
-          <w:instrText xml:space="preserve"> PAGEREF _Toc169428193 \h </w:instrText>
+          <w:instrText xml:space="preserve"> PAGEREF _Toc171664506 \h </w:instrText>
         </w:r>
         <w:r>
           <w:rPr>
@@ -3309,7 +3239,7 @@
           <w14:ligatures w14:val="standardContextual"/>
         </w:rPr>
       </w:pPr>
-      <w:hyperlink w:anchor="_Toc169428194" w:history="1">
+      <w:hyperlink w:anchor="_Toc171664507" w:history="1">
         <w:r>
           <w:rPr>
             <w:rStyle w:val="Hyperlink"/>
@@ -3336,7 +3266,7 @@
             <w:noProof/>
             <w:webHidden/>
           </w:rPr>
-          <w:instrText xml:space="preserve"> PAGEREF _Toc169428194 \h </w:instrText>
+          <w:instrText xml:space="preserve"> PAGEREF _Toc171664507 \h </w:instrText>
         </w:r>
         <w:r>
           <w:rPr>
@@ -3382,7 +3312,7 @@
           <w14:ligatures w14:val="standardContextual"/>
         </w:rPr>
       </w:pPr>
-      <w:hyperlink w:anchor="_Toc169428195" w:history="1">
+      <w:hyperlink w:anchor="_Toc171664508" w:history="1">
         <w:r>
           <w:rPr>
             <w:rStyle w:val="Hyperlink"/>
@@ -3409,7 +3339,7 @@
             <w:noProof/>
             <w:webHidden/>
           </w:rPr>
-          <w:instrText xml:space="preserve"> PAGEREF _Toc169428195 \h </w:instrText>
+          <w:instrText xml:space="preserve"> PAGEREF _Toc171664508 \h </w:instrText>
         </w:r>
         <w:r>
           <w:rPr>
@@ -3455,7 +3385,7 @@
           <w14:ligatures w14:val="standardContextual"/>
         </w:rPr>
       </w:pPr>
-      <w:hyperlink w:anchor="_Toc169428196" w:history="1">
+      <w:hyperlink w:anchor="_Toc171664509" w:history="1">
         <w:r>
           <w:rPr>
             <w:rStyle w:val="Hyperlink"/>
@@ -3482,7 +3412,7 @@
             <w:noProof/>
             <w:webHidden/>
           </w:rPr>
-          <w:instrText xml:space="preserve"> PAGEREF _Toc169428196 \h </w:instrText>
+          <w:instrText xml:space="preserve"> PAGEREF _Toc171664509 \h </w:instrText>
         </w:r>
         <w:r>
           <w:rPr>
@@ -3529,7 +3459,7 @@
           <w14:ligatures w14:val="standardContextual"/>
         </w:rPr>
       </w:pPr>
-      <w:hyperlink w:anchor="_Toc169428197" w:history="1">
+      <w:hyperlink w:anchor="_Toc171664510" w:history="1">
         <w:r>
           <w:rPr>
             <w:rStyle w:val="Hyperlink"/>
@@ -3556,7 +3486,7 @@
             <w:noProof/>
             <w:webHidden/>
           </w:rPr>
-          <w:instrText xml:space="preserve"> PAGEREF _Toc169428197 \h </w:instrText>
+          <w:instrText xml:space="preserve"> PAGEREF _Toc171664510 \h </w:instrText>
         </w:r>
         <w:r>
           <w:rPr>
@@ -3602,7 +3532,7 @@
           <w14:ligatures w14:val="standardContextual"/>
         </w:rPr>
       </w:pPr>
-      <w:hyperlink w:anchor="_Toc169428198" w:history="1">
+      <w:hyperlink w:anchor="_Toc171664511" w:history="1">
         <w:r>
           <w:rPr>
             <w:rStyle w:val="Hyperlink"/>
@@ -3629,7 +3559,7 @@
             <w:noProof/>
             <w:webHidden/>
           </w:rPr>
-          <w:instrText xml:space="preserve"> PAGEREF _Toc169428198 \h </w:instrText>
+          <w:instrText xml:space="preserve"> PAGEREF _Toc171664511 \h </w:instrText>
         </w:r>
         <w:r>
           <w:rPr>
@@ -3675,7 +3605,7 @@
           <w14:ligatures w14:val="standardContextual"/>
         </w:rPr>
       </w:pPr>
-      <w:hyperlink w:anchor="_Toc169428199" w:history="1">
+      <w:hyperlink w:anchor="_Toc171664512" w:history="1">
         <w:r>
           <w:rPr>
             <w:rStyle w:val="Hyperlink"/>
@@ -3702,7 +3632,7 @@
             <w:noProof/>
             <w:webHidden/>
           </w:rPr>
-          <w:instrText xml:space="preserve"> PAGEREF _Toc169428199 \h </w:instrText>
+          <w:instrText xml:space="preserve"> PAGEREF _Toc171664512 \h </w:instrText>
         </w:r>
         <w:r>
           <w:rPr>
@@ -3748,7 +3678,7 @@
           <w14:ligatures w14:val="standardContextual"/>
         </w:rPr>
       </w:pPr>
-      <w:hyperlink w:anchor="_Toc169428200" w:history="1">
+      <w:hyperlink w:anchor="_Toc171664513" w:history="1">
         <w:r>
           <w:rPr>
             <w:rStyle w:val="Hyperlink"/>
@@ -3775,7 +3705,7 @@
             <w:noProof/>
             <w:webHidden/>
           </w:rPr>
-          <w:instrText xml:space="preserve"> PAGEREF _Toc169428200 \h </w:instrText>
+          <w:instrText xml:space="preserve"> PAGEREF _Toc171664513 \h </w:instrText>
         </w:r>
         <w:r>
           <w:rPr>
@@ -3821,7 +3751,7 @@
           <w14:ligatures w14:val="standardContextual"/>
         </w:rPr>
       </w:pPr>
-      <w:hyperlink w:anchor="_Toc169428201" w:history="1">
+      <w:hyperlink w:anchor="_Toc171664514" w:history="1">
         <w:r>
           <w:rPr>
             <w:rStyle w:val="Hyperlink"/>
@@ -3848,7 +3778,7 @@
             <w:noProof/>
             <w:webHidden/>
           </w:rPr>
-          <w:instrText xml:space="preserve"> PAGEREF _Toc169428201 \h </w:instrText>
+          <w:instrText xml:space="preserve"> PAGEREF _Toc171664514 \h </w:instrText>
         </w:r>
         <w:r>
           <w:rPr>
@@ -3895,7 +3825,7 @@
           <w14:ligatures w14:val="standardContextual"/>
         </w:rPr>
       </w:pPr>
-      <w:hyperlink w:anchor="_Toc169428202" w:history="1">
+      <w:hyperlink w:anchor="_Toc171664515" w:history="1">
         <w:r>
           <w:rPr>
             <w:rStyle w:val="Hyperlink"/>
@@ -3922,7 +3852,7 @@
             <w:noProof/>
             <w:webHidden/>
           </w:rPr>
-          <w:instrText xml:space="preserve"> PAGEREF _Toc169428202 \h </w:instrText>
+          <w:instrText xml:space="preserve"> PAGEREF _Toc171664515 \h </w:instrText>
         </w:r>
         <w:r>
           <w:rPr>
@@ -3968,7 +3898,7 @@
           <w14:ligatures w14:val="standardContextual"/>
         </w:rPr>
       </w:pPr>
-      <w:hyperlink w:anchor="_Toc169428203" w:history="1">
+      <w:hyperlink w:anchor="_Toc171664516" w:history="1">
         <w:r>
           <w:rPr>
             <w:rStyle w:val="Hyperlink"/>
@@ -3995,7 +3925,7 @@
             <w:noProof/>
             <w:webHidden/>
           </w:rPr>
-          <w:instrText xml:space="preserve"> PAGEREF _Toc169428203 \h </w:instrText>
+          <w:instrText xml:space="preserve"> PAGEREF _Toc171664516 \h </w:instrText>
         </w:r>
         <w:r>
           <w:rPr>
@@ -4041,7 +3971,7 @@
           <w14:ligatures w14:val="standardContextual"/>
         </w:rPr>
       </w:pPr>
-      <w:hyperlink w:anchor="_Toc169428204" w:history="1">
+      <w:hyperlink w:anchor="_Toc171664517" w:history="1">
         <w:r>
           <w:rPr>
             <w:rStyle w:val="Hyperlink"/>
@@ -4068,7 +3998,7 @@
             <w:noProof/>
             <w:webHidden/>
           </w:rPr>
-          <w:instrText xml:space="preserve"> PAGEREF _Toc169428204 \h </w:instrText>
+          <w:instrText xml:space="preserve"> PAGEREF _Toc171664517 \h </w:instrText>
         </w:r>
         <w:r>
           <w:rPr>
@@ -4114,7 +4044,7 @@
           <w14:ligatures w14:val="standardContextual"/>
         </w:rPr>
       </w:pPr>
-      <w:hyperlink w:anchor="_Toc169428205" w:history="1">
+      <w:hyperlink w:anchor="_Toc171664518" w:history="1">
         <w:r>
           <w:rPr>
             <w:rStyle w:val="Hyperlink"/>
@@ -4141,7 +4071,7 @@
             <w:noProof/>
             <w:webHidden/>
           </w:rPr>
-          <w:instrText xml:space="preserve"> PAGEREF _Toc169428205 \h </w:instrText>
+          <w:instrText xml:space="preserve"> PAGEREF _Toc171664518 \h </w:instrText>
         </w:r>
         <w:r>
           <w:rPr>
@@ -4187,7 +4117,7 @@
           <w14:ligatures w14:val="standardContextual"/>
         </w:rPr>
       </w:pPr>
-      <w:hyperlink w:anchor="_Toc169428206" w:history="1">
+      <w:hyperlink w:anchor="_Toc171664519" w:history="1">
         <w:r>
           <w:rPr>
             <w:rStyle w:val="Hyperlink"/>
@@ -4214,7 +4144,7 @@
             <w:noProof/>
             <w:webHidden/>
           </w:rPr>
-          <w:instrText xml:space="preserve"> PAGEREF _Toc169428206 \h </w:instrText>
+          <w:instrText xml:space="preserve"> PAGEREF _Toc171664519 \h </w:instrText>
         </w:r>
         <w:r>
           <w:rPr>
@@ -4261,7 +4191,7 @@
           <w14:ligatures w14:val="standardContextual"/>
         </w:rPr>
       </w:pPr>
-      <w:hyperlink w:anchor="_Toc169428207" w:history="1">
+      <w:hyperlink w:anchor="_Toc171664520" w:history="1">
         <w:r>
           <w:rPr>
             <w:rStyle w:val="Hyperlink"/>
@@ -4288,7 +4218,7 @@
             <w:noProof/>
             <w:webHidden/>
           </w:rPr>
-          <w:instrText xml:space="preserve"> PAGEREF _Toc169428207 \h </w:instrText>
+          <w:instrText xml:space="preserve"> PAGEREF _Toc171664520 \h </w:instrText>
         </w:r>
         <w:r>
           <w:rPr>
@@ -4334,7 +4264,7 @@
           <w14:ligatures w14:val="standardContextual"/>
         </w:rPr>
       </w:pPr>
-      <w:hyperlink w:anchor="_Toc169428208" w:history="1">
+      <w:hyperlink w:anchor="_Toc171664521" w:history="1">
         <w:r>
           <w:rPr>
             <w:rStyle w:val="Hyperlink"/>
@@ -4361,7 +4291,7 @@
             <w:noProof/>
             <w:webHidden/>
           </w:rPr>
-          <w:instrText xml:space="preserve"> PAGEREF _Toc169428208 \h </w:instrText>
+          <w:instrText xml:space="preserve"> PAGEREF _Toc171664521 \h </w:instrText>
         </w:r>
         <w:r>
           <w:rPr>
@@ -4407,7 +4337,7 @@
           <w14:ligatures w14:val="standardContextual"/>
         </w:rPr>
       </w:pPr>
-      <w:hyperlink w:anchor="_Toc169428209" w:history="1">
+      <w:hyperlink w:anchor="_Toc171664522" w:history="1">
         <w:r>
           <w:rPr>
             <w:rStyle w:val="Hyperlink"/>
@@ -4434,7 +4364,7 @@
             <w:noProof/>
             <w:webHidden/>
           </w:rPr>
-          <w:instrText xml:space="preserve"> PAGEREF _Toc169428209 \h </w:instrText>
+          <w:instrText xml:space="preserve"> PAGEREF _Toc171664522 \h </w:instrText>
         </w:r>
         <w:r>
           <w:rPr>
@@ -4480,7 +4410,7 @@
           <w14:ligatures w14:val="standardContextual"/>
         </w:rPr>
       </w:pPr>
-      <w:hyperlink w:anchor="_Toc169428210" w:history="1">
+      <w:hyperlink w:anchor="_Toc171664523" w:history="1">
         <w:r>
           <w:rPr>
             <w:rStyle w:val="Hyperlink"/>
@@ -4507,7 +4437,7 @@
             <w:noProof/>
             <w:webHidden/>
           </w:rPr>
-          <w:instrText xml:space="preserve"> PAGEREF _Toc169428210 \h </w:instrText>
+          <w:instrText xml:space="preserve"> PAGEREF _Toc171664523 \h </w:instrText>
         </w:r>
         <w:r>
           <w:rPr>
@@ -4553,7 +4483,7 @@
           <w14:ligatures w14:val="standardContextual"/>
         </w:rPr>
       </w:pPr>
-      <w:hyperlink w:anchor="_Toc169428211" w:history="1">
+      <w:hyperlink w:anchor="_Toc171664524" w:history="1">
         <w:r>
           <w:rPr>
             <w:rStyle w:val="Hyperlink"/>
@@ -4580,7 +4510,7 @@
             <w:noProof/>
             <w:webHidden/>
           </w:rPr>
-          <w:instrText xml:space="preserve"> PAGEREF _Toc169428211 \h </w:instrText>
+          <w:instrText xml:space="preserve"> PAGEREF _Toc171664524 \h </w:instrText>
         </w:r>
         <w:r>
           <w:rPr>
@@ -4624,7 +4554,7 @@
           <w14:ligatures w14:val="standardContextual"/>
         </w:rPr>
       </w:pPr>
-      <w:hyperlink w:anchor="_Toc169428212" w:history="1">
+      <w:hyperlink w:anchor="_Toc171664525" w:history="1">
         <w:r>
           <w:rPr>
             <w:rStyle w:val="Hyperlink"/>
@@ -4651,7 +4581,7 @@
             <w:noProof/>
             <w:webHidden/>
           </w:rPr>
-          <w:instrText xml:space="preserve"> PAGEREF _Toc169428212 \h </w:instrText>
+          <w:instrText xml:space="preserve"> PAGEREF _Toc171664525 \h </w:instrText>
         </w:r>
         <w:r>
           <w:rPr>
@@ -4698,7 +4628,7 @@
           <w:numId w:val="0"/>
         </w:numPr>
       </w:pPr>
-      <w:bookmarkStart w:id="2" w:name="_Toc169428176"/>
+      <w:bookmarkStart w:id="2" w:name="_Toc171664490"/>
       <w:r>
         <w:lastRenderedPageBreak/>
         <w:t>DANH MỤC HÌNH ẢNH</w:t>
@@ -4728,7 +4658,7 @@
       <w:r>
         <w:fldChar w:fldCharType="separate"/>
       </w:r>
-      <w:hyperlink w:anchor="_Toc169427855" w:history="1">
+      <w:hyperlink w:anchor="_Toc171664526" w:history="1">
         <w:r>
           <w:rPr>
             <w:rStyle w:val="Hyperlink"/>
@@ -4755,7 +4685,7 @@
             <w:noProof/>
             <w:webHidden/>
           </w:rPr>
-          <w:instrText xml:space="preserve"> PAGEREF _Toc169427855 \h </w:instrText>
+          <w:instrText xml:space="preserve"> PAGEREF _Toc171664526 \h </w:instrText>
         </w:r>
         <w:r>
           <w:rPr>
@@ -4800,7 +4730,7 @@
           <w14:ligatures w14:val="standardContextual"/>
         </w:rPr>
       </w:pPr>
-      <w:hyperlink w:anchor="_Toc169427856" w:history="1">
+      <w:hyperlink w:anchor="_Toc171664527" w:history="1">
         <w:r>
           <w:rPr>
             <w:rStyle w:val="Hyperlink"/>
@@ -4827,7 +4757,7 @@
             <w:noProof/>
             <w:webHidden/>
           </w:rPr>
-          <w:instrText xml:space="preserve"> PAGEREF _Toc169427856 \h </w:instrText>
+          <w:instrText xml:space="preserve"> PAGEREF _Toc171664527 \h </w:instrText>
         </w:r>
         <w:r>
           <w:rPr>
@@ -4872,7 +4802,7 @@
           <w14:ligatures w14:val="standardContextual"/>
         </w:rPr>
       </w:pPr>
-      <w:hyperlink w:anchor="_Toc169427857" w:history="1">
+      <w:hyperlink w:anchor="_Toc171664528" w:history="1">
         <w:r>
           <w:rPr>
             <w:rStyle w:val="Hyperlink"/>
@@ -4899,7 +4829,7 @@
             <w:noProof/>
             <w:webHidden/>
           </w:rPr>
-          <w:instrText xml:space="preserve"> PAGEREF _Toc169427857 \h </w:instrText>
+          <w:instrText xml:space="preserve"> PAGEREF _Toc171664528 \h </w:instrText>
         </w:r>
         <w:r>
           <w:rPr>
@@ -4944,7 +4874,7 @@
           <w14:ligatures w14:val="standardContextual"/>
         </w:rPr>
       </w:pPr>
-      <w:hyperlink w:anchor="_Toc169427858" w:history="1">
+      <w:hyperlink w:anchor="_Toc171664529" w:history="1">
         <w:r>
           <w:rPr>
             <w:rStyle w:val="Hyperlink"/>
@@ -4971,7 +4901,7 @@
             <w:noProof/>
             <w:webHidden/>
           </w:rPr>
-          <w:instrText xml:space="preserve"> PAGEREF _Toc169427858 \h </w:instrText>
+          <w:instrText xml:space="preserve"> PAGEREF _Toc171664529 \h </w:instrText>
         </w:r>
         <w:r>
           <w:rPr>
@@ -5016,7 +4946,7 @@
           <w14:ligatures w14:val="standardContextual"/>
         </w:rPr>
       </w:pPr>
-      <w:hyperlink w:anchor="_Toc169427859" w:history="1">
+      <w:hyperlink w:anchor="_Toc171664530" w:history="1">
         <w:r>
           <w:rPr>
             <w:rStyle w:val="Hyperlink"/>
@@ -5043,7 +4973,7 @@
             <w:noProof/>
             <w:webHidden/>
           </w:rPr>
-          <w:instrText xml:space="preserve"> PAGEREF _Toc169427859 \h </w:instrText>
+          <w:instrText xml:space="preserve"> PAGEREF _Toc171664530 \h </w:instrText>
         </w:r>
         <w:r>
           <w:rPr>
@@ -5088,7 +5018,7 @@
           <w14:ligatures w14:val="standardContextual"/>
         </w:rPr>
       </w:pPr>
-      <w:hyperlink w:anchor="_Toc169427860" w:history="1">
+      <w:hyperlink w:anchor="_Toc171664531" w:history="1">
         <w:r>
           <w:rPr>
             <w:rStyle w:val="Hyperlink"/>
@@ -5115,7 +5045,7 @@
             <w:noProof/>
             <w:webHidden/>
           </w:rPr>
-          <w:instrText xml:space="preserve"> PAGEREF _Toc169427860 \h </w:instrText>
+          <w:instrText xml:space="preserve"> PAGEREF _Toc171664531 \h </w:instrText>
         </w:r>
         <w:r>
           <w:rPr>
@@ -5162,7 +5092,7 @@
           <w:numId w:val="0"/>
         </w:numPr>
       </w:pPr>
-      <w:bookmarkStart w:id="3" w:name="_Toc169428177"/>
+      <w:bookmarkStart w:id="3" w:name="_Toc171664491"/>
       <w:r>
         <w:lastRenderedPageBreak/>
         <w:t>DANH MỤC BẢNG BIỂU</w:t>
@@ -5192,7 +5122,7 @@
       <w:r>
         <w:fldChar w:fldCharType="separate"/>
       </w:r>
-      <w:hyperlink w:anchor="_Toc169427861" w:history="1">
+      <w:hyperlink w:anchor="_Toc171664532" w:history="1">
         <w:r>
           <w:rPr>
             <w:rStyle w:val="Hyperlink"/>
@@ -5219,7 +5149,7 @@
             <w:noProof/>
             <w:webHidden/>
           </w:rPr>
-          <w:instrText xml:space="preserve"> PAGEREF _Toc169427861 \h </w:instrText>
+          <w:instrText xml:space="preserve"> PAGEREF _Toc171664532 \h </w:instrText>
         </w:r>
         <w:r>
           <w:rPr>
@@ -5264,7 +5194,7 @@
           <w14:ligatures w14:val="standardContextual"/>
         </w:rPr>
       </w:pPr>
-      <w:hyperlink w:anchor="_Toc169427862" w:history="1">
+      <w:hyperlink w:anchor="_Toc171664533" w:history="1">
         <w:r>
           <w:rPr>
             <w:rStyle w:val="Hyperlink"/>
@@ -5291,7 +5221,7 @@
             <w:noProof/>
             <w:webHidden/>
           </w:rPr>
-          <w:instrText xml:space="preserve"> PAGEREF _Toc169427862 \h </w:instrText>
+          <w:instrText xml:space="preserve"> PAGEREF _Toc171664533 \h </w:instrText>
         </w:r>
         <w:r>
           <w:rPr>
@@ -5336,7 +5266,7 @@
           <w14:ligatures w14:val="standardContextual"/>
         </w:rPr>
       </w:pPr>
-      <w:hyperlink w:anchor="_Toc169427863" w:history="1">
+      <w:hyperlink w:anchor="_Toc171664534" w:history="1">
         <w:r>
           <w:rPr>
             <w:rStyle w:val="Hyperlink"/>
@@ -5363,7 +5293,7 @@
             <w:noProof/>
             <w:webHidden/>
           </w:rPr>
-          <w:instrText xml:space="preserve"> PAGEREF _Toc169427863 \h </w:instrText>
+          <w:instrText xml:space="preserve"> PAGEREF _Toc171664534 \h </w:instrText>
         </w:r>
         <w:r>
           <w:rPr>
@@ -5408,7 +5338,7 @@
           <w14:ligatures w14:val="standardContextual"/>
         </w:rPr>
       </w:pPr>
-      <w:hyperlink w:anchor="_Toc169427864" w:history="1">
+      <w:hyperlink w:anchor="_Toc171664535" w:history="1">
         <w:r>
           <w:rPr>
             <w:rStyle w:val="Hyperlink"/>
@@ -5435,7 +5365,7 @@
             <w:noProof/>
             <w:webHidden/>
           </w:rPr>
-          <w:instrText xml:space="preserve"> PAGEREF _Toc169427864 \h </w:instrText>
+          <w:instrText xml:space="preserve"> PAGEREF _Toc171664535 \h </w:instrText>
         </w:r>
         <w:r>
           <w:rPr>
@@ -5480,7 +5410,7 @@
           <w14:ligatures w14:val="standardContextual"/>
         </w:rPr>
       </w:pPr>
-      <w:hyperlink w:anchor="_Toc169427865" w:history="1">
+      <w:hyperlink w:anchor="_Toc171664536" w:history="1">
         <w:r>
           <w:rPr>
             <w:rStyle w:val="Hyperlink"/>
@@ -5507,7 +5437,7 @@
             <w:noProof/>
             <w:webHidden/>
           </w:rPr>
-          <w:instrText xml:space="preserve"> PAGEREF _Toc169427865 \h </w:instrText>
+          <w:instrText xml:space="preserve"> PAGEREF _Toc171664536 \h </w:instrText>
         </w:r>
         <w:r>
           <w:rPr>
@@ -5552,7 +5482,7 @@
           <w14:ligatures w14:val="standardContextual"/>
         </w:rPr>
       </w:pPr>
-      <w:hyperlink w:anchor="_Toc169427866" w:history="1">
+      <w:hyperlink w:anchor="_Toc171664537" w:history="1">
         <w:r>
           <w:rPr>
             <w:rStyle w:val="Hyperlink"/>
@@ -5579,7 +5509,7 @@
             <w:noProof/>
             <w:webHidden/>
           </w:rPr>
-          <w:instrText xml:space="preserve"> PAGEREF _Toc169427866 \h </w:instrText>
+          <w:instrText xml:space="preserve"> PAGEREF _Toc171664537 \h </w:instrText>
         </w:r>
         <w:r>
           <w:rPr>
@@ -5624,13 +5554,13 @@
           <w14:ligatures w14:val="standardContextual"/>
         </w:rPr>
       </w:pPr>
-      <w:hyperlink w:anchor="_Toc169427867" w:history="1">
+      <w:hyperlink w:anchor="_Toc171664538" w:history="1">
         <w:r>
           <w:rPr>
             <w:rStyle w:val="Hyperlink"/>
             <w:noProof/>
           </w:rPr>
-          <w:t>Bảng 3.7. Bảng quyết định thêm sản phẩm vào giỏ hàng</w:t>
+          <w:t>Bảng 3.6. Bảng quyết định thêm sản phẩm vào giỏ hàng</w:t>
         </w:r>
         <w:r>
           <w:rPr>
@@ -5651,7 +5581,7 @@
             <w:noProof/>
             <w:webHidden/>
           </w:rPr>
-          <w:instrText xml:space="preserve"> PAGEREF _Toc169427867 \h </w:instrText>
+          <w:instrText xml:space="preserve"> PAGEREF _Toc171664538 \h </w:instrText>
         </w:r>
         <w:r>
           <w:rPr>
@@ -5696,13 +5626,13 @@
           <w14:ligatures w14:val="standardContextual"/>
         </w:rPr>
       </w:pPr>
-      <w:hyperlink w:anchor="_Toc169427868" w:history="1">
+      <w:hyperlink w:anchor="_Toc171664539" w:history="1">
         <w:r>
           <w:rPr>
             <w:rStyle w:val="Hyperlink"/>
             <w:noProof/>
           </w:rPr>
-          <w:t>Bảng 3.8. Bảng quyết định cập nhật giỏ hàng</w:t>
+          <w:t>Bảng 3.7. Bảng quyết định cập nhật giỏ hàng</w:t>
         </w:r>
         <w:r>
           <w:rPr>
@@ -5723,7 +5653,7 @@
             <w:noProof/>
             <w:webHidden/>
           </w:rPr>
-          <w:instrText xml:space="preserve"> PAGEREF _Toc169427868 \h </w:instrText>
+          <w:instrText xml:space="preserve"> PAGEREF _Toc171664539 \h </w:instrText>
         </w:r>
         <w:r>
           <w:rPr>
@@ -5768,13 +5698,13 @@
           <w14:ligatures w14:val="standardContextual"/>
         </w:rPr>
       </w:pPr>
-      <w:hyperlink w:anchor="_Toc169427869" w:history="1">
+      <w:hyperlink w:anchor="_Toc171664540" w:history="1">
         <w:r>
           <w:rPr>
             <w:rStyle w:val="Hyperlink"/>
             <w:noProof/>
           </w:rPr>
-          <w:t>Bảng 3.9. Bảng dữ liệu cho chức năng giỏ hàng</w:t>
+          <w:t>Bảng 3.8. Bảng dữ liệu cho chức năng giỏ hàng</w:t>
         </w:r>
         <w:r>
           <w:rPr>
@@ -5795,7 +5725,7 @@
             <w:noProof/>
             <w:webHidden/>
           </w:rPr>
-          <w:instrText xml:space="preserve"> PAGEREF _Toc169427869 \h </w:instrText>
+          <w:instrText xml:space="preserve"> PAGEREF _Toc171664540 \h </w:instrText>
         </w:r>
         <w:r>
           <w:rPr>
@@ -5842,7 +5772,7 @@
           <w:numId w:val="0"/>
         </w:numPr>
       </w:pPr>
-      <w:bookmarkStart w:id="4" w:name="_Toc169428178"/>
+      <w:bookmarkStart w:id="4" w:name="_Toc171664492"/>
       <w:r>
         <w:lastRenderedPageBreak/>
         <w:t>LỜI MỞ ĐẦU</w:t>
@@ -5908,7 +5838,7 @@
           <w:numId w:val="4"/>
         </w:numPr>
       </w:pPr>
-      <w:bookmarkStart w:id="5" w:name="_Toc169428179"/>
+      <w:bookmarkStart w:id="5" w:name="_Toc171664493"/>
       <w:r>
         <w:lastRenderedPageBreak/>
         <w:t>GIỚI THIỆU CHUNG</w:t>
@@ -5960,7 +5890,7 @@
           <w:numId w:val="4"/>
         </w:numPr>
       </w:pPr>
-      <w:bookmarkStart w:id="6" w:name="_Toc169428181"/>
+      <w:bookmarkStart w:id="6" w:name="_Toc171664494"/>
       <w:r>
         <w:lastRenderedPageBreak/>
         <w:t>TỔNG QUAN VỀ KIỂM THỬ VÀ KIẾN THỨC CẦN CÓ CHO KIỂM THỬ TỰ ĐỘNG</w:t>
@@ -5971,7 +5901,7 @@
       <w:pPr>
         <w:pStyle w:val="Heading2"/>
       </w:pPr>
-      <w:bookmarkStart w:id="7" w:name="_Toc169428182"/>
+      <w:bookmarkStart w:id="7" w:name="_Toc171664495"/>
       <w:r>
         <w:t>Kiến thức cần có cho việc kiểm thử</w:t>
       </w:r>
@@ -5981,7 +5911,7 @@
       <w:pPr>
         <w:pStyle w:val="Heading3"/>
       </w:pPr>
-      <w:bookmarkStart w:id="8" w:name="_Toc169428183"/>
+      <w:bookmarkStart w:id="8" w:name="_Toc171664496"/>
       <w:r>
         <w:t>Kiến thức chung</w:t>
       </w:r>
@@ -6022,7 +5952,7 @@
         <w:pStyle w:val="Caption"/>
         <w:keepNext/>
       </w:pPr>
-      <w:bookmarkStart w:id="9" w:name="_Toc169427861"/>
+      <w:bookmarkStart w:id="9" w:name="_Toc171664532"/>
       <w:r>
         <w:t xml:space="preserve">Bảng </w:t>
       </w:r>
@@ -6527,7 +6457,7 @@
       <w:pPr>
         <w:pStyle w:val="Heading3"/>
       </w:pPr>
-      <w:bookmarkStart w:id="10" w:name="_Toc169428184"/>
+      <w:bookmarkStart w:id="10" w:name="_Toc171664497"/>
       <w:r>
         <w:t>Kiểm thử hộp đen</w:t>
       </w:r>
@@ -6633,7 +6563,7 @@
       <w:pPr>
         <w:pStyle w:val="Heading2"/>
       </w:pPr>
-      <w:bookmarkStart w:id="11" w:name="_Toc169428185"/>
+      <w:bookmarkStart w:id="11" w:name="_Toc171664498"/>
       <w:r>
         <w:lastRenderedPageBreak/>
         <w:t>Giới thiệu về TestingWhiz</w:t>
@@ -7530,7 +7460,7 @@
           <w:numId w:val="4"/>
         </w:numPr>
       </w:pPr>
-      <w:bookmarkStart w:id="12" w:name="_Toc169428186"/>
+      <w:bookmarkStart w:id="12" w:name="_Toc171664499"/>
       <w:r>
         <w:lastRenderedPageBreak/>
         <w:t>SỬ DỤNG</w:t>
@@ -7553,7 +7483,7 @@
       <w:pPr>
         <w:pStyle w:val="Heading2"/>
       </w:pPr>
-      <w:bookmarkStart w:id="13" w:name="_Toc169428187"/>
+      <w:bookmarkStart w:id="13" w:name="_Toc171664500"/>
       <w:r>
         <w:t>Thực hiện kiểm thử chức năng Đăng nhập</w:t>
       </w:r>
@@ -7563,7 +7493,7 @@
       <w:pPr>
         <w:pStyle w:val="Heading3"/>
       </w:pPr>
-      <w:bookmarkStart w:id="14" w:name="_Toc169428188"/>
+      <w:bookmarkStart w:id="14" w:name="_Toc171664501"/>
       <w:r>
         <w:t>Đặc tả kỹ thuật chức năng Đăng nhập</w:t>
       </w:r>
@@ -7661,7 +7591,7 @@
       <w:pPr>
         <w:pStyle w:val="Caption"/>
       </w:pPr>
-      <w:bookmarkStart w:id="15" w:name="_Toc169427855"/>
+      <w:bookmarkStart w:id="15" w:name="_Toc171664526"/>
       <w:r>
         <w:t xml:space="preserve">Hình </w:t>
       </w:r>
@@ -7713,7 +7643,7 @@
       <w:pPr>
         <w:pStyle w:val="Heading3"/>
       </w:pPr>
-      <w:bookmarkStart w:id="16" w:name="_Toc169428189"/>
+      <w:bookmarkStart w:id="16" w:name="_Toc171664502"/>
       <w:r>
         <w:lastRenderedPageBreak/>
         <w:t>Thiết kế testcase</w:t>
@@ -7765,7 +7695,7 @@
         <w:pStyle w:val="Caption"/>
         <w:keepNext/>
       </w:pPr>
-      <w:bookmarkStart w:id="17" w:name="_Toc169427862"/>
+      <w:bookmarkStart w:id="17" w:name="_Toc171664533"/>
       <w:r>
         <w:t xml:space="preserve">Bảng </w:t>
       </w:r>
@@ -7873,7 +7803,7 @@
         <w:pStyle w:val="Heading3"/>
         <w:ind w:hanging="357"/>
       </w:pPr>
-      <w:bookmarkStart w:id="18" w:name="_Toc169428190"/>
+      <w:bookmarkStart w:id="18" w:name="_Toc171664503"/>
       <w:r>
         <w:t>Kịch bản kiểm thử</w:t>
       </w:r>
@@ -15190,7 +15120,7 @@
       <w:pPr>
         <w:pStyle w:val="Heading3"/>
       </w:pPr>
-      <w:bookmarkStart w:id="19" w:name="_Toc169428191"/>
+      <w:bookmarkStart w:id="19" w:name="_Toc171664504"/>
       <w:r>
         <w:t>Thực hiện kiểm thử</w:t>
       </w:r>
@@ -15201,7 +15131,7 @@
         <w:pStyle w:val="Caption"/>
         <w:keepNext/>
       </w:pPr>
-      <w:bookmarkStart w:id="20" w:name="_Toc169427863"/>
+      <w:bookmarkStart w:id="20" w:name="_Toc171664534"/>
       <w:r>
         <w:t xml:space="preserve">Bảng </w:t>
       </w:r>
@@ -15916,7 +15846,7 @@
       <w:pPr>
         <w:pStyle w:val="Heading2"/>
       </w:pPr>
-      <w:bookmarkStart w:id="21" w:name="_Toc169428192"/>
+      <w:bookmarkStart w:id="21" w:name="_Toc171664505"/>
       <w:r>
         <w:t>Thực hiện kiểm thử chức năng</w:t>
       </w:r>
@@ -15929,7 +15859,7 @@
       <w:pPr>
         <w:pStyle w:val="Heading3"/>
       </w:pPr>
-      <w:bookmarkStart w:id="22" w:name="_Toc169428193"/>
+      <w:bookmarkStart w:id="22" w:name="_Toc171664506"/>
       <w:r>
         <w:t>Đặc tả kỹ thuật chức năng Thêm địa chỉ</w:t>
       </w:r>
@@ -16067,7 +15997,7 @@
       <w:pPr>
         <w:pStyle w:val="Caption"/>
       </w:pPr>
-      <w:bookmarkStart w:id="23" w:name="_Toc169427856"/>
+      <w:bookmarkStart w:id="23" w:name="_Toc171664527"/>
       <w:r>
         <w:t xml:space="preserve">Hình </w:t>
       </w:r>
@@ -16127,7 +16057,7 @@
       <w:pPr>
         <w:pStyle w:val="Heading3"/>
       </w:pPr>
-      <w:bookmarkStart w:id="24" w:name="_Toc169428194"/>
+      <w:bookmarkStart w:id="24" w:name="_Toc171664507"/>
       <w:r>
         <w:lastRenderedPageBreak/>
         <w:t>Thiết kế testcase</w:t>
@@ -16214,7 +16144,7 @@
         <w:pStyle w:val="Caption"/>
         <w:keepNext/>
       </w:pPr>
-      <w:bookmarkStart w:id="25" w:name="_Toc169427864"/>
+      <w:bookmarkStart w:id="25" w:name="_Toc171664535"/>
       <w:r>
         <w:t xml:space="preserve">Bảng </w:t>
       </w:r>
@@ -17889,7 +17819,7 @@
       <w:pPr>
         <w:pStyle w:val="Heading3"/>
       </w:pPr>
-      <w:bookmarkStart w:id="26" w:name="_Toc169428195"/>
+      <w:bookmarkStart w:id="26" w:name="_Toc171664508"/>
       <w:r>
         <w:lastRenderedPageBreak/>
         <w:t>Kịch bản kiểm thử</w:t>
@@ -25303,7 +25233,7 @@
       <w:pPr>
         <w:pStyle w:val="Heading3"/>
       </w:pPr>
-      <w:bookmarkStart w:id="28" w:name="_Toc169428196"/>
+      <w:bookmarkStart w:id="28" w:name="_Toc171664509"/>
       <w:r>
         <w:lastRenderedPageBreak/>
         <w:t>Thực hiện kiểm thử</w:t>
@@ -25315,7 +25245,7 @@
         <w:pStyle w:val="Caption"/>
         <w:keepNext/>
       </w:pPr>
-      <w:bookmarkStart w:id="29" w:name="_Toc169427865"/>
+      <w:bookmarkStart w:id="29" w:name="_Toc171664536"/>
       <w:r>
         <w:t xml:space="preserve">Bảng </w:t>
       </w:r>
@@ -26383,7 +26313,7 @@
       <w:pPr>
         <w:pStyle w:val="Heading2"/>
       </w:pPr>
-      <w:bookmarkStart w:id="30" w:name="_Toc169428197"/>
+      <w:bookmarkStart w:id="30" w:name="_Toc171664510"/>
       <w:r>
         <w:t>Thực hiện kiểm thử chức năng Tìm kiếm</w:t>
       </w:r>
@@ -26393,7 +26323,7 @@
       <w:pPr>
         <w:pStyle w:val="Heading3"/>
       </w:pPr>
-      <w:bookmarkStart w:id="31" w:name="_Toc169428198"/>
+      <w:bookmarkStart w:id="31" w:name="_Toc171664511"/>
       <w:r>
         <w:t>Đặc tả kỹ thuật chức năng Tìm kiếm</w:t>
       </w:r>
@@ -26485,7 +26415,7 @@
       <w:pPr>
         <w:pStyle w:val="Caption"/>
       </w:pPr>
-      <w:bookmarkStart w:id="32" w:name="_Toc169427857"/>
+      <w:bookmarkStart w:id="32" w:name="_Toc171664528"/>
       <w:r>
         <w:t xml:space="preserve">Hình </w:t>
       </w:r>
@@ -26537,7 +26467,7 @@
       <w:pPr>
         <w:pStyle w:val="Heading3"/>
       </w:pPr>
-      <w:bookmarkStart w:id="33" w:name="_Toc169428199"/>
+      <w:bookmarkStart w:id="33" w:name="_Toc171664512"/>
       <w:r>
         <w:t>Thiết kế testcase</w:t>
       </w:r>
@@ -26575,7 +26505,7 @@
         <w:pStyle w:val="Caption"/>
         <w:keepNext/>
       </w:pPr>
-      <w:bookmarkStart w:id="34" w:name="_Toc169427866"/>
+      <w:bookmarkStart w:id="34" w:name="_Toc171664537"/>
       <w:r>
         <w:t xml:space="preserve">Bảng </w:t>
       </w:r>
@@ -28980,7 +28910,7 @@
       <w:pPr>
         <w:pStyle w:val="Heading3"/>
       </w:pPr>
-      <w:bookmarkStart w:id="35" w:name="_Toc169428200"/>
+      <w:bookmarkStart w:id="35" w:name="_Toc171664513"/>
       <w:r>
         <w:lastRenderedPageBreak/>
         <w:t>Kịch bản kiểm thử</w:t>
@@ -33955,7 +33885,7 @@
       <w:pPr>
         <w:pStyle w:val="Heading3"/>
       </w:pPr>
-      <w:bookmarkStart w:id="36" w:name="_Toc169428201"/>
+      <w:bookmarkStart w:id="36" w:name="_Toc171664514"/>
       <w:r>
         <w:lastRenderedPageBreak/>
         <w:t>Thực hiện kiểm thử</w:t>
@@ -34526,7 +34456,7 @@
       <w:pPr>
         <w:pStyle w:val="Heading2"/>
       </w:pPr>
-      <w:bookmarkStart w:id="37" w:name="_Toc169428202"/>
+      <w:bookmarkStart w:id="37" w:name="_Toc171664515"/>
       <w:r>
         <w:t xml:space="preserve">Thực hiện kiểm thử chức năng </w:t>
       </w:r>
@@ -34545,7 +34475,7 @@
       <w:pPr>
         <w:pStyle w:val="Heading3"/>
       </w:pPr>
-      <w:bookmarkStart w:id="38" w:name="_Toc169428203"/>
+      <w:bookmarkStart w:id="38" w:name="_Toc171664516"/>
       <w:r>
         <w:t xml:space="preserve">Đặc tả kỹ thuật chức năng </w:t>
       </w:r>
@@ -34661,7 +34591,7 @@
       <w:pPr>
         <w:pStyle w:val="Caption"/>
       </w:pPr>
-      <w:bookmarkStart w:id="39" w:name="_Toc169427858"/>
+      <w:bookmarkStart w:id="39" w:name="_Toc171664529"/>
       <w:r>
         <w:t xml:space="preserve">Hình </w:t>
       </w:r>
@@ -34713,7 +34643,7 @@
       <w:pPr>
         <w:pStyle w:val="Heading3"/>
       </w:pPr>
-      <w:bookmarkStart w:id="40" w:name="_Toc169428204"/>
+      <w:bookmarkStart w:id="40" w:name="_Toc171664517"/>
       <w:r>
         <w:t>Thiết kế testcase</w:t>
       </w:r>
@@ -40258,7 +40188,7 @@
       <w:pPr>
         <w:pStyle w:val="Heading3"/>
       </w:pPr>
-      <w:bookmarkStart w:id="41" w:name="_Toc169428205"/>
+      <w:bookmarkStart w:id="41" w:name="_Toc171664518"/>
       <w:r>
         <w:t>Kịch bản kiểm thử</w:t>
       </w:r>
@@ -45494,7 +45424,7 @@
       <w:pPr>
         <w:pStyle w:val="Heading3"/>
       </w:pPr>
-      <w:bookmarkStart w:id="42" w:name="_Toc169428206"/>
+      <w:bookmarkStart w:id="42" w:name="_Toc171664519"/>
       <w:r>
         <w:t>Thực hiện kiểm thử</w:t>
       </w:r>
@@ -46897,7 +46827,7 @@
       <w:pPr>
         <w:pStyle w:val="Heading2"/>
       </w:pPr>
-      <w:bookmarkStart w:id="43" w:name="_Toc169428207"/>
+      <w:bookmarkStart w:id="43" w:name="_Toc171664520"/>
       <w:r>
         <w:t>Thực hiện kiểm thử chức năng thêm, cập nhật giỏ hàng</w:t>
       </w:r>
@@ -46907,7 +46837,7 @@
       <w:pPr>
         <w:pStyle w:val="Heading3"/>
       </w:pPr>
-      <w:bookmarkStart w:id="44" w:name="_Toc169428208"/>
+      <w:bookmarkStart w:id="44" w:name="_Toc171664521"/>
       <w:r>
         <w:t>Đặc tả kỹ thuật chức năng thêm, cập nhật sản phẩm vào giỏ hàng</w:t>
       </w:r>
@@ -46972,7 +46902,7 @@
       <w:pPr>
         <w:pStyle w:val="Caption"/>
       </w:pPr>
-      <w:bookmarkStart w:id="45" w:name="_Toc169427859"/>
+      <w:bookmarkStart w:id="45" w:name="_Toc171664530"/>
       <w:r>
         <w:t xml:space="preserve">Hình </w:t>
       </w:r>
@@ -47082,7 +47012,7 @@
       <w:pPr>
         <w:pStyle w:val="Caption"/>
       </w:pPr>
-      <w:bookmarkStart w:id="46" w:name="_Toc169427860"/>
+      <w:bookmarkStart w:id="46" w:name="_Toc171664531"/>
       <w:r>
         <w:t xml:space="preserve">Hình </w:t>
       </w:r>
@@ -47138,7 +47068,7 @@
       <w:pPr>
         <w:pStyle w:val="Heading3"/>
       </w:pPr>
-      <w:bookmarkStart w:id="47" w:name="_Toc169428209"/>
+      <w:bookmarkStart w:id="47" w:name="_Toc171664522"/>
       <w:r>
         <w:t>Thiết kế testcase</w:t>
       </w:r>
@@ -47157,7 +47087,7 @@
         <w:pStyle w:val="Caption"/>
         <w:keepNext/>
       </w:pPr>
-      <w:bookmarkStart w:id="48" w:name="_Toc169427867"/>
+      <w:bookmarkStart w:id="48" w:name="_Toc171664538"/>
       <w:r>
         <w:t xml:space="preserve">Bảng </w:t>
       </w:r>
@@ -47614,7 +47544,7 @@
         <w:pStyle w:val="Caption"/>
         <w:keepNext/>
       </w:pPr>
-      <w:bookmarkStart w:id="49" w:name="_Toc169427868"/>
+      <w:bookmarkStart w:id="49" w:name="_Toc171664539"/>
       <w:r>
         <w:t xml:space="preserve">Bảng </w:t>
       </w:r>
@@ -50738,7 +50668,7 @@
       <w:pPr>
         <w:pStyle w:val="Heading3"/>
       </w:pPr>
-      <w:bookmarkStart w:id="50" w:name="_Toc169428210"/>
+      <w:bookmarkStart w:id="50" w:name="_Toc171664523"/>
       <w:r>
         <w:t>Kịch bản kiểm thử</w:t>
       </w:r>
@@ -53225,7 +53155,7 @@
       <w:pPr>
         <w:pStyle w:val="Heading3"/>
       </w:pPr>
-      <w:bookmarkStart w:id="52" w:name="_Toc169428211"/>
+      <w:bookmarkStart w:id="52" w:name="_Toc171664524"/>
       <w:r>
         <w:lastRenderedPageBreak/>
         <w:t>Thực hiện kiểm thử</w:t>
@@ -53237,7 +53167,7 @@
         <w:pStyle w:val="Caption"/>
         <w:keepNext/>
       </w:pPr>
-      <w:bookmarkStart w:id="53" w:name="_Toc169427869"/>
+      <w:bookmarkStart w:id="53" w:name="_Toc171664540"/>
       <w:r>
         <w:t xml:space="preserve">Bảng </w:t>
       </w:r>
@@ -53910,7 +53840,7 @@
           <w:numId w:val="0"/>
         </w:numPr>
       </w:pPr>
-      <w:bookmarkStart w:id="54" w:name="_Toc169428212"/>
+      <w:bookmarkStart w:id="54" w:name="_Toc171664525"/>
       <w:r>
         <w:lastRenderedPageBreak/>
         <w:t>KẾT LUẬN</w:t>

</xml_diff>